<commit_message>
Add Notes status for tasks that don't count towards progress
- Add 'notes' to TaskStatus in Python and TypeScript models
- Add convert_to_note(), convert_to_task(), unblock_task() MCP tools
- Add convertToNote(), unblock() methods to WorkTask TypeScript class
- Add hasNotes(), getCompletedCount() methods to WorkPlan TypeScript class
- Update progress counting to exclude notes status
- Add Notes filter button with orange styling when notes exist
- Fix filter button styling by calling _updateNotesFilterButton on task changes
- Add comprehensive tests (16 Python, 16 TypeScript)
</commit_message>
<xml_diff>
--- a/EL_Projects/One2Call/drafts/current_drafts/One2call  - 2025 Templates  - MSA Defined Services - HJ7.docx
+++ b/EL_Projects/One2Call/drafts/current_drafts/One2call  - 2025 Templates  - MSA Defined Services - HJ7.docx
@@ -3356,7 +3356,7 @@
         <w:commentReference w:id="15"/>
       </w:r>
       <w:r>
-        <w:t>2</w:t>
+        <w:t>1</w:t>
       </w:r>
       <w:r>
         <w:t xml:space="preserve"> - </w:t>
@@ -15415,7 +15415,7 @@
           <w:sz w:val="24"/>
           <w:szCs w:val="24"/>
         </w:rPr>
-        <w:t xml:space="preserve">Both parties will comply with all applicable requirements of the Data Protection Legislation. </w:t>
+        <w:t>Both parties will comply with all applicable requirements of Applicable Data Protection Laws.</w:t>
       </w:r>
     </w:p>
     <w:p>
@@ -16219,13 +16219,18 @@
         </w:rPr>
         <w:fldChar w:fldCharType="end"/>
       </w:r>
-      <w:r>
-        <w:rPr>
-          <w:rFonts w:ascii="Aptos" w:hAnsi="Aptos"/>
-          <w:sz w:val="24"/>
-          <w:szCs w:val="24"/>
-        </w:rPr>
-        <w:t xml:space="preserve">, the Supplier's total liability to the Customer shall not exceed the higher of </w:t>
+      <w:commentRangeStart w:id="330"/>
+      <w:r>
+        <w:rPr>
+          <w:rFonts w:ascii="Aptos" w:hAnsi="Aptos"/>
+          <w:sz w:val="24"/>
+          <w:szCs w:val="24"/>
+        </w:rPr>
+        <w:t xml:space="preserve">, the Supplier's total liability to the Customer (including under any indemnities) shall not exceed the higher of </w:t>
+      </w:r>
+      <w:commentRangeEnd w:id="330"/>
+      <w:r>
+        <w:commentReference w:id="330"/>
       </w:r>
       <w:commentRangeStart w:id="247"/>
       <w:r>
@@ -23353,6 +23358,22 @@
       </w:r>
       <w:r>
         <w:t>I have incorporated the general terms for services and goods - I will now produce consistent schedules for: business communications, ethernet, horizon, mobile, phone maintenance, access control maintenance and CCTV maintenance</w:t>
+      </w:r>
+    </w:p>
+  </w:comment>
+  <w:comment w:id="330" w:author="Effi" w:initials="E" w:date="2025-12-10T09:03:39Z">
+    <w:p>
+      <w:pPr>
+        <w:pStyle w:val="CommentText"/>
+      </w:pPr>
+      <w:r>
+        <w:rPr>
+          <w:rStyle w:val="CommentReference"/>
+        </w:rPr>
+        <w:annotationRef/>
+      </w:r>
+      <w:r>
+        <w:t>NEGOTIATION FALLBACK: If the customer pushes back on a £100k cap applying to IPR indemnities (clause 17.2), we could offer a two-tier cap: (a) £1m supercap for IPR infringement claims under clause 17.2; and (b) a lower general liability cap (e.g., £50k or 100% of fees paid) for all other liability. This provides additional protection for the customer on the most significant risk area while still limiting overall exposure.</w:t>
       </w:r>
     </w:p>
   </w:comment>

</xml_diff>